<commit_message>
revised the use case summary
</commit_message>
<xml_diff>
--- a/docs/hcbc_usecase_summary.docx
+++ b/docs/hcbc_usecase_summary.docx
@@ -303,7 +303,15 @@
               <w:rPr>
                 <w:rFonts w:ascii="Arial" w:hAnsi="Arial" w:cs="Arial"/>
               </w:rPr>
-              <w:t>Forms and data collection material.</w:t>
+              <w:t xml:space="preserve">Forms and data collection </w:t>
+            </w:r>
+            <w:bookmarkStart w:id="0" w:name="_GoBack"/>
+            <w:bookmarkEnd w:id="0"/>
+            <w:r>
+              <w:rPr>
+                <w:rFonts w:ascii="Arial" w:hAnsi="Arial" w:cs="Arial"/>
+              </w:rPr>
+              <w:t>material.</w:t>
             </w:r>
           </w:p>
         </w:tc>
@@ -323,7 +331,7 @@
               <w:rPr>
                 <w:rFonts w:ascii="Arial" w:hAnsi="Arial" w:cs="Arial"/>
               </w:rPr>
-              <w:t>Ministry of health(MOH).</w:t>
+              <w:t>Designated MOH officer at ward level health facility.</w:t>
             </w:r>
           </w:p>
         </w:tc>
@@ -863,13 +871,7 @@
               <w:rPr>
                 <w:rFonts w:ascii="Arial" w:hAnsi="Arial" w:cs="Arial"/>
               </w:rPr>
-              <w:t>Designated</w:t>
-            </w:r>
-            <w:r>
-              <w:rPr>
-                <w:rFonts w:ascii="Arial" w:hAnsi="Arial" w:cs="Arial"/>
-              </w:rPr>
-              <w:t xml:space="preserve"> </w:t>
+              <w:t xml:space="preserve">Designated </w:t>
             </w:r>
             <w:r>
               <w:rPr>
@@ -1402,25 +1404,7 @@
               <w:rPr>
                 <w:rFonts w:ascii="Arial" w:hAnsi="Arial" w:cs="Arial"/>
               </w:rPr>
-              <w:t xml:space="preserve">Designated </w:t>
-            </w:r>
-            <w:r>
-              <w:rPr>
-                <w:rFonts w:ascii="Arial" w:hAnsi="Arial" w:cs="Arial"/>
-              </w:rPr>
-              <w:t>M</w:t>
-            </w:r>
-            <w:r>
-              <w:rPr>
-                <w:rFonts w:ascii="Arial" w:hAnsi="Arial" w:cs="Arial"/>
-              </w:rPr>
-              <w:t>OH officer at the constituency level</w:t>
-            </w:r>
-            <w:r>
-              <w:rPr>
-                <w:rFonts w:ascii="Arial" w:hAnsi="Arial" w:cs="Arial"/>
-              </w:rPr>
-              <w:t>.</w:t>
+              <w:t>Designated MOH officer at the constituency level.</w:t>
             </w:r>
           </w:p>
         </w:tc>
@@ -1637,19 +1621,7 @@
               <w:rPr>
                 <w:rFonts w:ascii="Arial" w:hAnsi="Arial" w:cs="Arial"/>
               </w:rPr>
-              <w:t xml:space="preserve">Designated MOH officer at the </w:t>
-            </w:r>
-            <w:r>
-              <w:rPr>
-                <w:rFonts w:ascii="Arial" w:hAnsi="Arial" w:cs="Arial"/>
-              </w:rPr>
-              <w:t xml:space="preserve">sub-county </w:t>
-            </w:r>
-            <w:r>
-              <w:rPr>
-                <w:rFonts w:ascii="Arial" w:hAnsi="Arial" w:cs="Arial"/>
-              </w:rPr>
-              <w:t>level.</w:t>
+              <w:t>Designated MOH officer at the sub-county level.</w:t>
             </w:r>
           </w:p>
         </w:tc>
@@ -1712,25 +1684,7 @@
               <w:rPr>
                 <w:rFonts w:ascii="Arial" w:hAnsi="Arial" w:cs="Arial"/>
               </w:rPr>
-              <w:t>Receive</w:t>
-            </w:r>
-            <w:r>
-              <w:rPr>
-                <w:rFonts w:ascii="Arial" w:hAnsi="Arial" w:cs="Arial"/>
-              </w:rPr>
-              <w:t xml:space="preserve"> all constituency</w:t>
-            </w:r>
-            <w:r>
-              <w:rPr>
-                <w:rFonts w:ascii="Arial" w:hAnsi="Arial" w:cs="Arial"/>
-              </w:rPr>
-              <w:t xml:space="preserve"> level summaries and form data collected, summarize and tabulated the data provided from all the </w:t>
-            </w:r>
-            <w:r>
-              <w:rPr>
-                <w:rFonts w:ascii="Arial" w:hAnsi="Arial" w:cs="Arial"/>
-              </w:rPr>
-              <w:t>constituencies</w:t>
+              <w:t>Receive all constituency level summaries and form data collected, summarize and tabulated the data provided from all the constituencies</w:t>
             </w:r>
             <w:r>
               <w:rPr>
@@ -1768,49 +1722,7 @@
               <w:rPr>
                 <w:rFonts w:ascii="Arial" w:hAnsi="Arial" w:cs="Arial"/>
               </w:rPr>
-              <w:t xml:space="preserve">To collect all </w:t>
-            </w:r>
-            <w:r>
-              <w:rPr>
-                <w:rFonts w:ascii="Arial" w:hAnsi="Arial" w:cs="Arial"/>
-              </w:rPr>
-              <w:t>constituency</w:t>
-            </w:r>
-            <w:r>
-              <w:rPr>
-                <w:rFonts w:ascii="Arial" w:hAnsi="Arial" w:cs="Arial"/>
-              </w:rPr>
-              <w:t xml:space="preserve"> summaries and form data from the des</w:t>
-            </w:r>
-            <w:r>
-              <w:rPr>
-                <w:rFonts w:ascii="Arial" w:hAnsi="Arial" w:cs="Arial"/>
-              </w:rPr>
-              <w:t>ignated MOH officers at the constituency</w:t>
-            </w:r>
-            <w:r>
-              <w:rPr>
-                <w:rFonts w:ascii="Arial" w:hAnsi="Arial" w:cs="Arial"/>
-              </w:rPr>
-              <w:t xml:space="preserve"> level, and generate a </w:t>
-            </w:r>
-            <w:r>
-              <w:rPr>
-                <w:rFonts w:ascii="Arial" w:hAnsi="Arial" w:cs="Arial"/>
-              </w:rPr>
-              <w:t xml:space="preserve">sub-county </w:t>
-            </w:r>
-            <w:r>
-              <w:rPr>
-                <w:rFonts w:ascii="Arial" w:hAnsi="Arial" w:cs="Arial"/>
-              </w:rPr>
-              <w:t>level summary</w:t>
-            </w:r>
-            <w:r>
-              <w:rPr>
-                <w:rFonts w:ascii="Arial" w:hAnsi="Arial" w:cs="Arial"/>
-              </w:rPr>
-              <w:t>.</w:t>
+              <w:t>To collect all constituency summaries and form data from the designated MOH officers at the constituency level, and generate a sub-county level summary.</w:t>
             </w:r>
           </w:p>
         </w:tc>
@@ -1904,13 +1816,7 @@
               <w:rPr>
                 <w:rFonts w:ascii="Arial" w:hAnsi="Arial" w:cs="Arial"/>
               </w:rPr>
-              <w:t>sub-county</w:t>
-            </w:r>
-            <w:r>
-              <w:rPr>
-                <w:rFonts w:ascii="Arial" w:hAnsi="Arial" w:cs="Arial"/>
-              </w:rPr>
-              <w:t>.</w:t>
+              <w:t>sub-county.</w:t>
             </w:r>
           </w:p>
         </w:tc>
@@ -1936,19 +1842,7 @@
               <w:rPr>
                 <w:rFonts w:ascii="Arial" w:hAnsi="Arial" w:cs="Arial"/>
               </w:rPr>
-              <w:t xml:space="preserve">Designated MOH officer at </w:t>
-            </w:r>
-            <w:r>
-              <w:rPr>
-                <w:rFonts w:ascii="Arial" w:hAnsi="Arial" w:cs="Arial"/>
-              </w:rPr>
-              <w:t xml:space="preserve">the </w:t>
-            </w:r>
-            <w:r>
-              <w:rPr>
-                <w:rFonts w:ascii="Arial" w:hAnsi="Arial" w:cs="Arial"/>
-              </w:rPr>
-              <w:t>county level.</w:t>
+              <w:t>Designated MOH officer at the county level.</w:t>
             </w:r>
           </w:p>
         </w:tc>
@@ -2006,31 +1900,7 @@
               <w:rPr>
                 <w:rFonts w:ascii="Arial" w:hAnsi="Arial" w:cs="Arial"/>
               </w:rPr>
-              <w:t xml:space="preserve">Receive all </w:t>
-            </w:r>
-            <w:r>
-              <w:rPr>
-                <w:rFonts w:ascii="Arial" w:hAnsi="Arial" w:cs="Arial"/>
-              </w:rPr>
-              <w:t>sub-county</w:t>
-            </w:r>
-            <w:r>
-              <w:rPr>
-                <w:rFonts w:ascii="Arial" w:hAnsi="Arial" w:cs="Arial"/>
-              </w:rPr>
-              <w:t xml:space="preserve"> level summaries and form data collected, summarize and tabulated the data provided from all the </w:t>
-            </w:r>
-            <w:r>
-              <w:rPr>
-                <w:rFonts w:ascii="Arial" w:hAnsi="Arial" w:cs="Arial"/>
-              </w:rPr>
-              <w:t xml:space="preserve">sub-counties within the </w:t>
-            </w:r>
-            <w:r>
-              <w:rPr>
-                <w:rFonts w:ascii="Arial" w:hAnsi="Arial" w:cs="Arial"/>
-              </w:rPr>
-              <w:t>county.</w:t>
+              <w:t>Receive all sub-county level summaries and form data collected, summarize and tabulated the data provided from all the sub-counties within the county.</w:t>
             </w:r>
           </w:p>
         </w:tc>
@@ -2056,31 +1926,7 @@
               <w:rPr>
                 <w:rFonts w:ascii="Arial" w:hAnsi="Arial" w:cs="Arial"/>
               </w:rPr>
-              <w:t xml:space="preserve">To collect all </w:t>
-            </w:r>
-            <w:r>
-              <w:rPr>
-                <w:rFonts w:ascii="Arial" w:hAnsi="Arial" w:cs="Arial"/>
-              </w:rPr>
-              <w:t>sub-county</w:t>
-            </w:r>
-            <w:r>
-              <w:rPr>
-                <w:rFonts w:ascii="Arial" w:hAnsi="Arial" w:cs="Arial"/>
-              </w:rPr>
-              <w:t xml:space="preserve"> summaries and form data from the designated MOH officers at the </w:t>
-            </w:r>
-            <w:r>
-              <w:rPr>
-                <w:rFonts w:ascii="Arial" w:hAnsi="Arial" w:cs="Arial"/>
-              </w:rPr>
-              <w:t>sub-county</w:t>
-            </w:r>
-            <w:r>
-              <w:rPr>
-                <w:rFonts w:ascii="Arial" w:hAnsi="Arial" w:cs="Arial"/>
-              </w:rPr>
-              <w:t xml:space="preserve"> level, and generate a county level summary.</w:t>
+              <w:t>To collect all sub-county summaries and form data from the designated MOH officers at the sub-county level, and generate a county level summary.</w:t>
             </w:r>
           </w:p>
         </w:tc>
@@ -2106,19 +1952,7 @@
               <w:rPr>
                 <w:rFonts w:ascii="Arial" w:hAnsi="Arial" w:cs="Arial"/>
               </w:rPr>
-              <w:t xml:space="preserve">Summary forms and data collected from all the </w:t>
-            </w:r>
-            <w:r>
-              <w:rPr>
-                <w:rFonts w:ascii="Arial" w:hAnsi="Arial" w:cs="Arial"/>
-              </w:rPr>
-              <w:t>sub-counties</w:t>
-            </w:r>
-            <w:r>
-              <w:rPr>
-                <w:rFonts w:ascii="Arial" w:hAnsi="Arial" w:cs="Arial"/>
-              </w:rPr>
-              <w:t>.</w:t>
+              <w:t>Summary forms and data collected from all the sub-counties.</w:t>
             </w:r>
           </w:p>
         </w:tc>
@@ -2174,19 +2008,7 @@
               <w:rPr>
                 <w:rFonts w:ascii="Arial" w:hAnsi="Arial" w:cs="Arial"/>
               </w:rPr>
-              <w:t>Completed summary forms and all filled and collected form data within the</w:t>
-            </w:r>
-            <w:r>
-              <w:rPr>
-                <w:rFonts w:ascii="Arial" w:hAnsi="Arial" w:cs="Arial"/>
-              </w:rPr>
-              <w:t xml:space="preserve"> </w:t>
-            </w:r>
-            <w:r>
-              <w:rPr>
-                <w:rFonts w:ascii="Arial" w:hAnsi="Arial" w:cs="Arial"/>
-              </w:rPr>
-              <w:t>county.</w:t>
+              <w:t>Completed summary forms and all filled and collected form data within the county.</w:t>
             </w:r>
           </w:p>
         </w:tc>
@@ -2212,19 +2034,7 @@
               <w:rPr>
                 <w:rFonts w:ascii="Arial" w:hAnsi="Arial" w:cs="Arial"/>
               </w:rPr>
-              <w:t xml:space="preserve">Designated MOH officer at the </w:t>
-            </w:r>
-            <w:r>
-              <w:rPr>
-                <w:rFonts w:ascii="Arial" w:hAnsi="Arial" w:cs="Arial"/>
-              </w:rPr>
-              <w:t>national</w:t>
-            </w:r>
-            <w:r>
-              <w:rPr>
-                <w:rFonts w:ascii="Arial" w:hAnsi="Arial" w:cs="Arial"/>
-              </w:rPr>
-              <w:t xml:space="preserve"> level.</w:t>
+              <w:t>Designated MOH officer at the national level.</w:t>
             </w:r>
           </w:p>
         </w:tc>
@@ -2391,8 +2201,6 @@
               </w:rPr>
               <w:t>Pay slip</w:t>
             </w:r>
-            <w:bookmarkStart w:id="0" w:name="_GoBack"/>
-            <w:bookmarkEnd w:id="0"/>
           </w:p>
         </w:tc>
         <w:tc>

</xml_diff>